<commit_message>
added all the exhibits
</commit_message>
<xml_diff>
--- a/backend-exhibits/Egnyte to SharePoint Online Advanced Plan - Advanced Not Include.docx
+++ b/backend-exhibits/Egnyte to SharePoint Online Advanced Plan - Advanced Not Include.docx
@@ -106,23 +106,7 @@
                 <w:rFonts w:ascii="Arial" w:eastAsia="Arial" w:hAnsi="Arial" w:cs="Arial"/>
                 <w:sz w:val="21"/>
               </w:rPr>
-              <w:t xml:space="preserve">An option to map source and destination users through a visual selection of folders in the </w:t>
-            </w:r>
-            <w:proofErr w:type="spellStart"/>
-            <w:r>
-              <w:rPr>
-                <w:rFonts w:ascii="Arial" w:eastAsia="Arial" w:hAnsi="Arial" w:cs="Arial"/>
-                <w:sz w:val="21"/>
-              </w:rPr>
-              <w:t>CloudFuze</w:t>
-            </w:r>
-            <w:proofErr w:type="spellEnd"/>
-            <w:r>
-              <w:rPr>
-                <w:rFonts w:ascii="Arial" w:eastAsia="Arial" w:hAnsi="Arial" w:cs="Arial"/>
-                <w:sz w:val="21"/>
-              </w:rPr>
-              <w:t xml:space="preserve"> webapp.</w:t>
+              <w:t>An option to map source and destination users through a visual selection of folders in the CloudFuze webapp.</w:t>
             </w:r>
           </w:p>
         </w:tc>
@@ -223,21 +207,12 @@
             <w:pPr>
               <w:spacing w:after="0"/>
             </w:pPr>
-            <w:proofErr w:type="spellStart"/>
-            <w:r>
-              <w:rPr>
-                <w:rFonts w:ascii="Arial" w:eastAsia="Arial" w:hAnsi="Arial" w:cs="Arial"/>
-                <w:sz w:val="21"/>
-              </w:rPr>
-              <w:t>CloudFuze</w:t>
-            </w:r>
-            <w:proofErr w:type="spellEnd"/>
-            <w:r>
-              <w:rPr>
-                <w:rFonts w:ascii="Arial" w:eastAsia="Arial" w:hAnsi="Arial" w:cs="Arial"/>
-                <w:sz w:val="21"/>
-              </w:rPr>
-              <w:t xml:space="preserve"> preserves all Root file permissions along with access levels.</w:t>
+            <w:r>
+              <w:rPr>
+                <w:rFonts w:ascii="Arial" w:eastAsia="Arial" w:hAnsi="Arial" w:cs="Arial"/>
+                <w:sz w:val="21"/>
+              </w:rPr>
+              <w:t>CloudFuze preserves all Root file permissions along with access levels.</w:t>
             </w:r>
           </w:p>
         </w:tc>
@@ -285,21 +260,12 @@
             <w:pPr>
               <w:spacing w:after="0"/>
             </w:pPr>
-            <w:proofErr w:type="spellStart"/>
-            <w:r>
-              <w:rPr>
-                <w:rFonts w:ascii="Arial" w:eastAsia="Arial" w:hAnsi="Arial" w:cs="Arial"/>
-                <w:sz w:val="21"/>
-              </w:rPr>
-              <w:t>CloudFuze</w:t>
-            </w:r>
-            <w:proofErr w:type="spellEnd"/>
-            <w:r>
-              <w:rPr>
-                <w:rFonts w:ascii="Arial" w:eastAsia="Arial" w:hAnsi="Arial" w:cs="Arial"/>
-                <w:sz w:val="21"/>
-              </w:rPr>
-              <w:t xml:space="preserve"> preserves all inner file permissions along with access levels.</w:t>
+            <w:r>
+              <w:rPr>
+                <w:rFonts w:ascii="Arial" w:eastAsia="Arial" w:hAnsi="Arial" w:cs="Arial"/>
+                <w:sz w:val="21"/>
+              </w:rPr>
+              <w:t>CloudFuze preserves all inner file permissions along with access levels.</w:t>
             </w:r>
           </w:p>
         </w:tc>

</xml_diff>